<commit_message>
Changes after code review
</commit_message>
<xml_diff>
--- a/libraries/helloWorld.docx
+++ b/libraries/helloWorld.docx
@@ -30,7 +30,7 @@
       <w:r>
         <w:drawing>
           <wp:inline distT="0" distB="0" distL="0" distR="0">
-            <wp:extent cx="5732145" cy="2998541"/>
+            <wp:extent cx="5732145" cy="2998538"/>
             <wp:effectExtent l="0" t="0" r="0" b="0"/>
             <wp:docPr id="1" name="Baeldung Image" descr="Alt Text"/>
             <wp:cNvGraphicFramePr>
@@ -52,7 +52,7 @@
                   <pic:spPr>
                     <a:xfrm>
                       <a:off x="0" y="0"/>
-                      <a:ext cx="5732145" cy="2998541"/>
+                      <a:ext cx="5732145" cy="2998538"/>
                     </a:xfrm>
                     <a:prstGeom prst="rect">
                       <a:avLst/>

</xml_diff>

<commit_message>
BAEL-1484: added write methods removed async
</commit_message>
<xml_diff>
--- a/libraries/helloWorld.docx
+++ b/libraries/helloWorld.docx
@@ -1,6 +1,6 @@
 
 <file path=word/document.xml><?xml version="1.0" encoding="utf-8"?>
-<w:document xmlns:w="http://schemas.openxmlformats.org/wordprocessingml/2006/main" xmlns:m="http://schemas.openxmlformats.org/officeDocument/2006/math" xmlns:r="http://schemas.openxmlformats.org/officeDocument/2006/relationships" xmlns:w14="http://schemas.microsoft.com/office/word/2010/wordml" xmlns:wp="http://schemas.openxmlformats.org/drawingml/2006/wordprocessingDrawing" xmlns:a="http://schemas.openxmlformats.org/drawingml/2006/main" xmlns:wp14="http://schemas.microsoft.com/office/word/2010/wordprocessingDrawing" xmlns:w15="http://schemas.microsoft.com/office/word/2012/wordml" xmlns:mc="http://schemas.openxmlformats.org/markup-compatibility/2006" xmlns:sl="http://schemas.openxmlformats.org/schemaLibrary/2006/main" xmlns:wne="http://schemas.microsoft.com/office/word/2006/wordml" xmlns:c="http://schemas.openxmlformats.org/drawingml/2006/chart" xmlns:cdr="http://schemas.openxmlformats.org/drawingml/2006/chartDrawing" xmlns:dgm="http://schemas.openxmlformats.org/drawingml/2006/diagram" xmlns:pic="http://schemas.openxmlformats.org/drawingml/2006/picture" xmlns:xdr="http://schemas.openxmlformats.org/drawingml/2006/spreadsheetDrawing" xmlns:dsp="http://schemas.microsoft.com/office/drawing/2008/diagram" xmlns:xvml="urn:schemas-microsoft-com:office:excel" xmlns:o="urn:schemas-microsoft-com:office:office" xmlns:v="urn:schemas-microsoft-com:vml" xmlns:w10="urn:schemas-microsoft-com:office:word" xmlns:pvml="urn:schemas-microsoft-com:office:powerpoint" xmlns:cppr="http://schemas.microsoft.com/office/2006/coverPageProps" xmlns:odx="http://opendope.org/xpaths" xmlns:odc="http://opendope.org/conditions" xmlns:odq="http://opendope.org/questions" xmlns:oda="http://opendope.org/answers" xmlns:odi="http://opendope.org/components" xmlns:odgm="http://opendope.org/SmartArt/DataHierarchy" xmlns:b="http://schemas.openxmlformats.org/officeDocument/2006/bibliography" xmlns:w16se="http://schemas.microsoft.com/office/word/2015/wordml/symex" xmlns:w16cid="http://schemas.microsoft.com/office/word/2016/wordml/cid" xmlns:wetp="http://schemas.microsoft.com/office/webextensions/taskpanes/2010/11" xmlns:we="http://schemas.microsoft.com/office/webextensions/webextension/2010/11" xmlns:comp="http://schemas.openxmlformats.org/drawingml/2006/compatibility" xmlns:lc="http://schemas.openxmlformats.org/drawingml/2006/lockedCanvas">
+<w:document xmlns:w="http://schemas.openxmlformats.org/wordprocessingml/2006/main" xmlns:m="http://schemas.openxmlformats.org/officeDocument/2006/math" xmlns:r="http://schemas.openxmlformats.org/officeDocument/2006/relationships" xmlns:w14="http://schemas.microsoft.com/office/word/2010/wordml" xmlns:wp="http://schemas.openxmlformats.org/drawingml/2006/wordprocessingDrawing" xmlns:a="http://schemas.openxmlformats.org/drawingml/2006/main" xmlns:wp14="http://schemas.microsoft.com/office/word/2010/wordprocessingDrawing" xmlns:w15="http://schemas.microsoft.com/office/word/2012/wordml" xmlns:mc="http://schemas.openxmlformats.org/markup-compatibility/2006" xmlns:sl="http://schemas.openxmlformats.org/schemaLibrary/2006/main" xmlns:wne="http://schemas.microsoft.com/office/word/2006/wordml" xmlns:c="http://schemas.openxmlformats.org/drawingml/2006/chart" xmlns:cdr="http://schemas.openxmlformats.org/drawingml/2006/chartDrawing" xmlns:dgm="http://schemas.openxmlformats.org/drawingml/2006/diagram" xmlns:pic="http://schemas.openxmlformats.org/drawingml/2006/picture" xmlns:xdr="http://schemas.openxmlformats.org/drawingml/2006/spreadsheetDrawing" xmlns:dsp="http://schemas.microsoft.com/office/drawing/2008/diagram" xmlns:xvml="urn:schemas-microsoft-com:office:excel" xmlns:o="urn:schemas-microsoft-com:office:office" xmlns:w10="urn:schemas-microsoft-com:office:word" xmlns:v="urn:schemas-microsoft-com:vml" xmlns:pvml="urn:schemas-microsoft-com:office:powerpoint" xmlns:cppr="http://schemas.microsoft.com/office/2006/coverPageProps" xmlns:odx="http://opendope.org/xpaths" xmlns:odc="http://opendope.org/conditions" xmlns:odq="http://opendope.org/questions" xmlns:oda="http://opendope.org/answers" xmlns:odi="http://opendope.org/components" xmlns:odgm="http://opendope.org/SmartArt/DataHierarchy" xmlns:b="http://schemas.openxmlformats.org/officeDocument/2006/bibliography" xmlns:w16se="http://schemas.microsoft.com/office/word/2015/wordml/symex" xmlns:w16cid="http://schemas.microsoft.com/office/word/2016/wordml/cid" xmlns:wetp="http://schemas.microsoft.com/office/webextensions/taskpanes/2010/11" xmlns:we="http://schemas.microsoft.com/office/webextensions/webextension/2010/11" xmlns:comp="http://schemas.openxmlformats.org/drawingml/2006/compatibility" xmlns:lc="http://schemas.openxmlformats.org/drawingml/2006/lockedCanvas">
   <w:body>
     <w:p>
       <w:pPr>
@@ -30,7 +30,7 @@
       <w:r>
         <w:drawing>
           <wp:inline distT="0" distB="0" distL="0" distR="0">
-            <wp:extent cx="5732145" cy="2998541"/>
+            <wp:extent cx="5732145" cy="2998538"/>
             <wp:effectExtent l="0" t="0" r="0" b="0"/>
             <wp:docPr id="1" name="Baeldung Image" descr="Alt Text"/>
             <wp:cNvGraphicFramePr>
@@ -52,7 +52,7 @@
                   <pic:spPr>
                     <a:xfrm>
                       <a:off x="0" y="0"/>
-                      <a:ext cx="5732145" cy="2998541"/>
+                      <a:ext cx="5732145" cy="2998538"/>
                     </a:xfrm>
                     <a:prstGeom prst="rect">
                       <a:avLst/>
@@ -245,7 +245,7 @@
 </file>
 
 <file path=word/styles.xml><?xml version="1.0" encoding="utf-8"?>
-<w:styles xmlns:w="http://schemas.openxmlformats.org/wordprocessingml/2006/main" xmlns:m="http://schemas.openxmlformats.org/officeDocument/2006/math" xmlns:r="http://schemas.openxmlformats.org/officeDocument/2006/relationships" xmlns:w14="http://schemas.microsoft.com/office/word/2010/wordml" xmlns:wp="http://schemas.openxmlformats.org/drawingml/2006/wordprocessingDrawing" xmlns:a="http://schemas.openxmlformats.org/drawingml/2006/main" xmlns:wp14="http://schemas.microsoft.com/office/word/2010/wordprocessingDrawing" xmlns:w15="http://schemas.microsoft.com/office/word/2012/wordml" xmlns:mc="http://schemas.openxmlformats.org/markup-compatibility/2006" xmlns:sl="http://schemas.openxmlformats.org/schemaLibrary/2006/main" xmlns:wne="http://schemas.microsoft.com/office/word/2006/wordml" xmlns:c="http://schemas.openxmlformats.org/drawingml/2006/chart" xmlns:cdr="http://schemas.openxmlformats.org/drawingml/2006/chartDrawing" xmlns:dgm="http://schemas.openxmlformats.org/drawingml/2006/diagram" xmlns:pic="http://schemas.openxmlformats.org/drawingml/2006/picture" xmlns:xdr="http://schemas.openxmlformats.org/drawingml/2006/spreadsheetDrawing" xmlns:dsp="http://schemas.microsoft.com/office/drawing/2008/diagram" xmlns:xvml="urn:schemas-microsoft-com:office:excel" xmlns:o="urn:schemas-microsoft-com:office:office" xmlns:v="urn:schemas-microsoft-com:vml" xmlns:w10="urn:schemas-microsoft-com:office:word" xmlns:pvml="urn:schemas-microsoft-com:office:powerpoint" xmlns:cppr="http://schemas.microsoft.com/office/2006/coverPageProps" xmlns:odx="http://opendope.org/xpaths" xmlns:odc="http://opendope.org/conditions" xmlns:odq="http://opendope.org/questions" xmlns:oda="http://opendope.org/answers" xmlns:odi="http://opendope.org/components" xmlns:odgm="http://opendope.org/SmartArt/DataHierarchy" xmlns:b="http://schemas.openxmlformats.org/officeDocument/2006/bibliography" xmlns:w16se="http://schemas.microsoft.com/office/word/2015/wordml/symex" xmlns:w16cid="http://schemas.microsoft.com/office/word/2016/wordml/cid" xmlns:wetp="http://schemas.microsoft.com/office/webextensions/taskpanes/2010/11" xmlns:we="http://schemas.microsoft.com/office/webextensions/webextension/2010/11" xmlns:comp="http://schemas.openxmlformats.org/drawingml/2006/compatibility" xmlns:lc="http://schemas.openxmlformats.org/drawingml/2006/lockedCanvas">
+<w:styles xmlns:w="http://schemas.openxmlformats.org/wordprocessingml/2006/main" xmlns:m="http://schemas.openxmlformats.org/officeDocument/2006/math" xmlns:r="http://schemas.openxmlformats.org/officeDocument/2006/relationships" xmlns:w14="http://schemas.microsoft.com/office/word/2010/wordml" xmlns:wp="http://schemas.openxmlformats.org/drawingml/2006/wordprocessingDrawing" xmlns:a="http://schemas.openxmlformats.org/drawingml/2006/main" xmlns:wp14="http://schemas.microsoft.com/office/word/2010/wordprocessingDrawing" xmlns:w15="http://schemas.microsoft.com/office/word/2012/wordml" xmlns:mc="http://schemas.openxmlformats.org/markup-compatibility/2006" xmlns:sl="http://schemas.openxmlformats.org/schemaLibrary/2006/main" xmlns:wne="http://schemas.microsoft.com/office/word/2006/wordml" xmlns:c="http://schemas.openxmlformats.org/drawingml/2006/chart" xmlns:cdr="http://schemas.openxmlformats.org/drawingml/2006/chartDrawing" xmlns:dgm="http://schemas.openxmlformats.org/drawingml/2006/diagram" xmlns:pic="http://schemas.openxmlformats.org/drawingml/2006/picture" xmlns:xdr="http://schemas.openxmlformats.org/drawingml/2006/spreadsheetDrawing" xmlns:dsp="http://schemas.microsoft.com/office/drawing/2008/diagram" xmlns:xvml="urn:schemas-microsoft-com:office:excel" xmlns:o="urn:schemas-microsoft-com:office:office" xmlns:w10="urn:schemas-microsoft-com:office:word" xmlns:v="urn:schemas-microsoft-com:vml" xmlns:pvml="urn:schemas-microsoft-com:office:powerpoint" xmlns:cppr="http://schemas.microsoft.com/office/2006/coverPageProps" xmlns:odx="http://opendope.org/xpaths" xmlns:odc="http://opendope.org/conditions" xmlns:odq="http://opendope.org/questions" xmlns:oda="http://opendope.org/answers" xmlns:odi="http://opendope.org/components" xmlns:odgm="http://opendope.org/SmartArt/DataHierarchy" xmlns:b="http://schemas.openxmlformats.org/officeDocument/2006/bibliography" xmlns:w16se="http://schemas.microsoft.com/office/word/2015/wordml/symex" xmlns:w16cid="http://schemas.microsoft.com/office/word/2016/wordml/cid" xmlns:wetp="http://schemas.microsoft.com/office/webextensions/taskpanes/2010/11" xmlns:we="http://schemas.microsoft.com/office/webextensions/webextension/2010/11" xmlns:comp="http://schemas.openxmlformats.org/drawingml/2006/compatibility" xmlns:lc="http://schemas.openxmlformats.org/drawingml/2006/lockedCanvas">
   <w:docDefaults>
     <w:rPrDefault>
       <w:rPr>

</xml_diff>

<commit_message>
Revert "Merge branch 'master' into soapWS"
This reverts commit 5638a94c47e77dda02af6ce954abe1f5233b17a3, reversing
changes made to b2e0d6a00214bc24266fa9b2ee8e578a0d2ac1a6.
</commit_message>
<xml_diff>
--- a/libraries/helloWorld.docx
+++ b/libraries/helloWorld.docx
@@ -1,6 +1,6 @@
 
 <file path=word/document.xml><?xml version="1.0" encoding="utf-8"?>
-<w:document xmlns:w="http://schemas.openxmlformats.org/wordprocessingml/2006/main" xmlns:m="http://schemas.openxmlformats.org/officeDocument/2006/math" xmlns:r="http://schemas.openxmlformats.org/officeDocument/2006/relationships" xmlns:w14="http://schemas.microsoft.com/office/word/2010/wordml" xmlns:wp="http://schemas.openxmlformats.org/drawingml/2006/wordprocessingDrawing" xmlns:a="http://schemas.openxmlformats.org/drawingml/2006/main" xmlns:wp14="http://schemas.microsoft.com/office/word/2010/wordprocessingDrawing" xmlns:w15="http://schemas.microsoft.com/office/word/2012/wordml" xmlns:mc="http://schemas.openxmlformats.org/markup-compatibility/2006" xmlns:sl="http://schemas.openxmlformats.org/schemaLibrary/2006/main" xmlns:wne="http://schemas.microsoft.com/office/word/2006/wordml" xmlns:c="http://schemas.openxmlformats.org/drawingml/2006/chart" xmlns:cdr="http://schemas.openxmlformats.org/drawingml/2006/chartDrawing" xmlns:dgm="http://schemas.openxmlformats.org/drawingml/2006/diagram" xmlns:pic="http://schemas.openxmlformats.org/drawingml/2006/picture" xmlns:xdr="http://schemas.openxmlformats.org/drawingml/2006/spreadsheetDrawing" xmlns:dsp="http://schemas.microsoft.com/office/drawing/2008/diagram" xmlns:xvml="urn:schemas-microsoft-com:office:excel" xmlns:o="urn:schemas-microsoft-com:office:office" xmlns:v="urn:schemas-microsoft-com:vml" xmlns:w10="urn:schemas-microsoft-com:office:word" xmlns:pvml="urn:schemas-microsoft-com:office:powerpoint" xmlns:cppr="http://schemas.microsoft.com/office/2006/coverPageProps" xmlns:odx="http://opendope.org/xpaths" xmlns:odc="http://opendope.org/conditions" xmlns:odq="http://opendope.org/questions" xmlns:oda="http://opendope.org/answers" xmlns:odi="http://opendope.org/components" xmlns:odgm="http://opendope.org/SmartArt/DataHierarchy" xmlns:b="http://schemas.openxmlformats.org/officeDocument/2006/bibliography" xmlns:w16se="http://schemas.microsoft.com/office/word/2015/wordml/symex" xmlns:w16cid="http://schemas.microsoft.com/office/word/2016/wordml/cid" xmlns:wetp="http://schemas.microsoft.com/office/webextensions/taskpanes/2010/11" xmlns:we="http://schemas.microsoft.com/office/webextensions/webextension/2010/11" xmlns:comp="http://schemas.openxmlformats.org/drawingml/2006/compatibility" xmlns:lc="http://schemas.openxmlformats.org/drawingml/2006/lockedCanvas">
+<w:document xmlns:w="http://schemas.openxmlformats.org/wordprocessingml/2006/main" xmlns:r="http://schemas.openxmlformats.org/officeDocument/2006/relationships" xmlns:w15="http://schemas.microsoft.com/office/word/2012/wordml" xmlns:w14="http://schemas.microsoft.com/office/word/2010/wordml" xmlns:m="http://schemas.openxmlformats.org/officeDocument/2006/math" xmlns:wp="http://schemas.openxmlformats.org/drawingml/2006/wordprocessingDrawing" xmlns:a="http://schemas.openxmlformats.org/drawingml/2006/main" xmlns:wp14="http://schemas.microsoft.com/office/word/2010/wordprocessingDrawing" xmlns:mc="http://schemas.openxmlformats.org/markup-compatibility/2006" xmlns:sl="http://schemas.openxmlformats.org/schemaLibrary/2006/main" xmlns:wne="http://schemas.microsoft.com/office/word/2006/wordml" xmlns:c="http://schemas.openxmlformats.org/drawingml/2006/chart" xmlns:cdr="http://schemas.openxmlformats.org/drawingml/2006/chartDrawing" xmlns:dgm="http://schemas.openxmlformats.org/drawingml/2006/diagram" xmlns:pic="http://schemas.openxmlformats.org/drawingml/2006/picture" xmlns:xdr="http://schemas.openxmlformats.org/drawingml/2006/spreadsheetDrawing" xmlns:dsp="http://schemas.microsoft.com/office/drawing/2008/diagram" xmlns:xvml="urn:schemas-microsoft-com:office:excel" xmlns:o="urn:schemas-microsoft-com:office:office" xmlns:v="urn:schemas-microsoft-com:vml" xmlns:w10="urn:schemas-microsoft-com:office:word" xmlns:pvml="urn:schemas-microsoft-com:office:powerpoint" xmlns:cppr="http://schemas.microsoft.com/office/2006/coverPageProps" xmlns:odx="http://opendope.org/xpaths" xmlns:odc="http://opendope.org/conditions" xmlns:odq="http://opendope.org/questions" xmlns:oda="http://opendope.org/answers" xmlns:odi="http://opendope.org/components" xmlns:odgm="http://opendope.org/SmartArt/DataHierarchy" xmlns:b="http://schemas.openxmlformats.org/officeDocument/2006/bibliography" xmlns:w16se="http://schemas.microsoft.com/office/word/2015/wordml/symex" xmlns:w16cid="http://schemas.microsoft.com/office/word/2016/wordml/cid" xmlns:wetp="http://schemas.microsoft.com/office/webextensions/taskpanes/2010/11" xmlns:we="http://schemas.microsoft.com/office/webextensions/webextension/2010/11" xmlns:comp="http://schemas.openxmlformats.org/drawingml/2006/compatibility" xmlns:lc="http://schemas.openxmlformats.org/drawingml/2006/lockedCanvas">
   <w:body>
     <w:p>
       <w:pPr>
@@ -245,7 +245,7 @@
 </file>
 
 <file path=word/styles.xml><?xml version="1.0" encoding="utf-8"?>
-<w:styles xmlns:w="http://schemas.openxmlformats.org/wordprocessingml/2006/main" xmlns:m="http://schemas.openxmlformats.org/officeDocument/2006/math" xmlns:r="http://schemas.openxmlformats.org/officeDocument/2006/relationships" xmlns:w14="http://schemas.microsoft.com/office/word/2010/wordml" xmlns:wp="http://schemas.openxmlformats.org/drawingml/2006/wordprocessingDrawing" xmlns:a="http://schemas.openxmlformats.org/drawingml/2006/main" xmlns:wp14="http://schemas.microsoft.com/office/word/2010/wordprocessingDrawing" xmlns:w15="http://schemas.microsoft.com/office/word/2012/wordml" xmlns:mc="http://schemas.openxmlformats.org/markup-compatibility/2006" xmlns:sl="http://schemas.openxmlformats.org/schemaLibrary/2006/main" xmlns:wne="http://schemas.microsoft.com/office/word/2006/wordml" xmlns:c="http://schemas.openxmlformats.org/drawingml/2006/chart" xmlns:cdr="http://schemas.openxmlformats.org/drawingml/2006/chartDrawing" xmlns:dgm="http://schemas.openxmlformats.org/drawingml/2006/diagram" xmlns:pic="http://schemas.openxmlformats.org/drawingml/2006/picture" xmlns:xdr="http://schemas.openxmlformats.org/drawingml/2006/spreadsheetDrawing" xmlns:dsp="http://schemas.microsoft.com/office/drawing/2008/diagram" xmlns:xvml="urn:schemas-microsoft-com:office:excel" xmlns:o="urn:schemas-microsoft-com:office:office" xmlns:v="urn:schemas-microsoft-com:vml" xmlns:w10="urn:schemas-microsoft-com:office:word" xmlns:pvml="urn:schemas-microsoft-com:office:powerpoint" xmlns:cppr="http://schemas.microsoft.com/office/2006/coverPageProps" xmlns:odx="http://opendope.org/xpaths" xmlns:odc="http://opendope.org/conditions" xmlns:odq="http://opendope.org/questions" xmlns:oda="http://opendope.org/answers" xmlns:odi="http://opendope.org/components" xmlns:odgm="http://opendope.org/SmartArt/DataHierarchy" xmlns:b="http://schemas.openxmlformats.org/officeDocument/2006/bibliography" xmlns:w16se="http://schemas.microsoft.com/office/word/2015/wordml/symex" xmlns:w16cid="http://schemas.microsoft.com/office/word/2016/wordml/cid" xmlns:wetp="http://schemas.microsoft.com/office/webextensions/taskpanes/2010/11" xmlns:we="http://schemas.microsoft.com/office/webextensions/webextension/2010/11" xmlns:comp="http://schemas.openxmlformats.org/drawingml/2006/compatibility" xmlns:lc="http://schemas.openxmlformats.org/drawingml/2006/lockedCanvas">
+<w:styles xmlns:w="http://schemas.openxmlformats.org/wordprocessingml/2006/main" xmlns:r="http://schemas.openxmlformats.org/officeDocument/2006/relationships" xmlns:w15="http://schemas.microsoft.com/office/word/2012/wordml" xmlns:w14="http://schemas.microsoft.com/office/word/2010/wordml" xmlns:m="http://schemas.openxmlformats.org/officeDocument/2006/math" xmlns:wp="http://schemas.openxmlformats.org/drawingml/2006/wordprocessingDrawing" xmlns:a="http://schemas.openxmlformats.org/drawingml/2006/main" xmlns:wp14="http://schemas.microsoft.com/office/word/2010/wordprocessingDrawing" xmlns:mc="http://schemas.openxmlformats.org/markup-compatibility/2006" xmlns:sl="http://schemas.openxmlformats.org/schemaLibrary/2006/main" xmlns:wne="http://schemas.microsoft.com/office/word/2006/wordml" xmlns:c="http://schemas.openxmlformats.org/drawingml/2006/chart" xmlns:cdr="http://schemas.openxmlformats.org/drawingml/2006/chartDrawing" xmlns:dgm="http://schemas.openxmlformats.org/drawingml/2006/diagram" xmlns:pic="http://schemas.openxmlformats.org/drawingml/2006/picture" xmlns:xdr="http://schemas.openxmlformats.org/drawingml/2006/spreadsheetDrawing" xmlns:dsp="http://schemas.microsoft.com/office/drawing/2008/diagram" xmlns:xvml="urn:schemas-microsoft-com:office:excel" xmlns:o="urn:schemas-microsoft-com:office:office" xmlns:v="urn:schemas-microsoft-com:vml" xmlns:w10="urn:schemas-microsoft-com:office:word" xmlns:pvml="urn:schemas-microsoft-com:office:powerpoint" xmlns:cppr="http://schemas.microsoft.com/office/2006/coverPageProps" xmlns:odx="http://opendope.org/xpaths" xmlns:odc="http://opendope.org/conditions" xmlns:odq="http://opendope.org/questions" xmlns:oda="http://opendope.org/answers" xmlns:odi="http://opendope.org/components" xmlns:odgm="http://opendope.org/SmartArt/DataHierarchy" xmlns:b="http://schemas.openxmlformats.org/officeDocument/2006/bibliography" xmlns:w16se="http://schemas.microsoft.com/office/word/2015/wordml/symex" xmlns:w16cid="http://schemas.microsoft.com/office/word/2016/wordml/cid" xmlns:wetp="http://schemas.microsoft.com/office/webextensions/taskpanes/2010/11" xmlns:we="http://schemas.microsoft.com/office/webextensions/webextension/2010/11" xmlns:comp="http://schemas.openxmlformats.org/drawingml/2006/compatibility" xmlns:lc="http://schemas.openxmlformats.org/drawingml/2006/lockedCanvas">
   <w:docDefaults>
     <w:rPrDefault>
       <w:rPr>

</xml_diff>